<commit_message>
Compte rendu et début de spécif date
</commit_message>
<xml_diff>
--- a/TraficLyon/Compte rendu/Spécification.docx
+++ b/TraficLyon/Compte rendu/Spécification.docx
@@ -73,30 +73,34 @@
           <w:tab w:val="left" w:pos="709"/>
         </w:tabs>
         <w:rPr>
-          <w:sz w:val="32"/>
-          <w:szCs w:val="32"/>
-        </w:rPr>
-      </w:pPr>
-      <w:r>
-        <w:rPr>
-          <w:sz w:val="32"/>
-          <w:szCs w:val="32"/>
+          <w:i/>
+          <w:sz w:val="36"/>
+          <w:szCs w:val="36"/>
+        </w:rPr>
+      </w:pPr>
+      <w:r>
+        <w:rPr>
+          <w:i/>
+          <w:sz w:val="36"/>
+          <w:szCs w:val="36"/>
         </w:rPr>
         <w:t>I</w:t>
       </w:r>
       <w:r>
         <w:rPr>
-          <w:sz w:val="32"/>
-          <w:szCs w:val="32"/>
+          <w:i/>
+          <w:sz w:val="36"/>
+          <w:szCs w:val="36"/>
         </w:rPr>
         <w:t>.</w:t>
       </w:r>
       <w:r>
         <w:rPr>
-          <w:sz w:val="32"/>
-          <w:szCs w:val="32"/>
-        </w:rPr>
-        <w:t xml:space="preserve"> Choix généraux de la classe</w:t>
+          <w:i/>
+          <w:sz w:val="36"/>
+          <w:szCs w:val="36"/>
+        </w:rPr>
+        <w:t xml:space="preserve"> Choix généraux</w:t>
       </w:r>
     </w:p>
     <w:p>
@@ -106,634 +110,1647 @@
         <w:autoSpaceDN w:val="0"/>
         <w:adjustRightInd w:val="0"/>
         <w:spacing w:after="0" w:line="240" w:lineRule="auto"/>
-        <w:rPr>
-          <w:sz w:val="24"/>
-          <w:szCs w:val="24"/>
-        </w:rPr>
-      </w:pPr>
-      <w:bookmarkStart w:id="0" w:name="_GoBack"/>
-      <w:bookmarkEnd w:id="0"/>
-    </w:p>
-    <w:p>
-      <w:pPr>
+        <w:ind w:left="0" w:firstLine="698"/>
+        <w:rPr>
+          <w:sz w:val="24"/>
+          <w:szCs w:val="24"/>
+        </w:rPr>
+      </w:pPr>
+      <w:r>
+        <w:rPr>
+          <w:sz w:val="24"/>
+          <w:szCs w:val="24"/>
+        </w:rPr>
+        <w:t>Nous avons choisis</w:t>
+      </w:r>
+      <w:r>
+        <w:rPr>
+          <w:sz w:val="24"/>
+          <w:szCs w:val="24"/>
+        </w:rPr>
+        <w:t xml:space="preserve"> une solution intermédiaire entre un stockage des</w:t>
+      </w:r>
+      <w:r>
+        <w:rPr>
+          <w:sz w:val="24"/>
+          <w:szCs w:val="24"/>
+        </w:rPr>
+        <w:t xml:space="preserve"> données brutes </w:t>
+      </w:r>
+      <w:r>
+        <w:rPr>
+          <w:sz w:val="24"/>
+          <w:szCs w:val="24"/>
+        </w:rPr>
+        <w:t xml:space="preserve">uniquement et une méthode orientée </w:t>
+      </w:r>
+      <w:proofErr w:type="spellStart"/>
+      <w:r>
+        <w:rPr>
+          <w:sz w:val="24"/>
+          <w:szCs w:val="24"/>
+        </w:rPr>
+        <w:t>Big</w:t>
+      </w:r>
+      <w:proofErr w:type="spellEnd"/>
+      <w:r>
+        <w:rPr>
+          <w:sz w:val="24"/>
+          <w:szCs w:val="24"/>
+        </w:rPr>
+        <w:t xml:space="preserve"> Data où l’on ne stocke</w:t>
+      </w:r>
+      <w:r>
+        <w:rPr>
+          <w:sz w:val="24"/>
+          <w:szCs w:val="24"/>
+        </w:rPr>
+        <w:t>rait</w:t>
+      </w:r>
+      <w:r>
+        <w:rPr>
+          <w:sz w:val="24"/>
+          <w:szCs w:val="24"/>
+        </w:rPr>
+        <w:t xml:space="preserve"> que les résultats des requêtes. </w:t>
+      </w:r>
+      <w:r>
+        <w:rPr>
+          <w:sz w:val="24"/>
+          <w:szCs w:val="24"/>
+        </w:rPr>
+        <w:t xml:space="preserve">En effet ici nous ne nous intéressons qu’à l’intervalle de temps où un capteur est dans un état donné et non à ses états successifs. </w:t>
+      </w:r>
+      <w:r>
+        <w:rPr>
+          <w:sz w:val="24"/>
+          <w:szCs w:val="24"/>
+        </w:rPr>
+        <w:t>Ceci signifie que nous ne stockons pas les valeurs envoyées par le capteur mais nous en déduisons plutôt la durée durant laquelle le capteur est dans un état donné. Ce léger calcul est peu couteux en CPU et nous évitera ultérieurement de parcourir un trop grand nombre de données.</w:t>
+      </w:r>
+    </w:p>
+    <w:p>
+      <w:pPr>
+        <w:pStyle w:val="ListParagraph"/>
         <w:autoSpaceDE w:val="0"/>
         <w:autoSpaceDN w:val="0"/>
         <w:adjustRightInd w:val="0"/>
         <w:spacing w:after="0" w:line="240" w:lineRule="auto"/>
-        <w:rPr>
-          <w:sz w:val="24"/>
-          <w:szCs w:val="24"/>
-        </w:rPr>
-      </w:pPr>
-    </w:p>
-    <w:p>
-      <w:pPr>
-        <w:tabs>
-          <w:tab w:val="left" w:pos="709"/>
-        </w:tabs>
-        <w:rPr>
-          <w:sz w:val="32"/>
-          <w:szCs w:val="32"/>
-        </w:rPr>
-      </w:pPr>
-      <w:r>
-        <w:rPr>
-          <w:sz w:val="32"/>
-          <w:szCs w:val="32"/>
+        <w:ind w:left="0" w:firstLine="698"/>
+        <w:rPr>
+          <w:sz w:val="24"/>
+          <w:szCs w:val="24"/>
+        </w:rPr>
+      </w:pPr>
+      <w:r>
+        <w:rPr>
+          <w:sz w:val="24"/>
+          <w:szCs w:val="24"/>
+        </w:rPr>
+        <w:t>De plus,</w:t>
+      </w:r>
+      <w:r>
+        <w:rPr>
+          <w:sz w:val="24"/>
+          <w:szCs w:val="24"/>
+        </w:rPr>
+        <w:t xml:space="preserve"> nous stockons et actualisons également le résultat de la requête ‘MAX_TS’ (le moment avec le plus de bouchons simultanés). Nous avons fait ce choix car </w:t>
+      </w:r>
+      <w:r>
+        <w:rPr>
+          <w:sz w:val="24"/>
+          <w:szCs w:val="24"/>
+        </w:rPr>
+        <w:t>cette</w:t>
+      </w:r>
+      <w:r>
+        <w:rPr>
+          <w:sz w:val="24"/>
+          <w:szCs w:val="24"/>
+        </w:rPr>
+        <w:t xml:space="preserve"> requête était particulièrement gourmande en temps de calcul par rapport aux autres requêtes. De cette manière nous pe</w:t>
+      </w:r>
+      <w:r>
+        <w:rPr>
+          <w:sz w:val="24"/>
+          <w:szCs w:val="24"/>
+        </w:rPr>
+        <w:t>nsons avoir</w:t>
+      </w:r>
+      <w:r>
+        <w:rPr>
+          <w:sz w:val="24"/>
+          <w:szCs w:val="24"/>
+        </w:rPr>
+        <w:t xml:space="preserve"> amélioré les performances de notre application. </w:t>
+      </w:r>
+    </w:p>
+    <w:p>
+      <w:pPr>
+        <w:pStyle w:val="ListParagraph"/>
+        <w:autoSpaceDE w:val="0"/>
+        <w:autoSpaceDN w:val="0"/>
+        <w:adjustRightInd w:val="0"/>
+        <w:spacing w:after="0" w:line="240" w:lineRule="auto"/>
+        <w:ind w:left="0" w:firstLine="698"/>
+        <w:rPr>
+          <w:sz w:val="24"/>
+          <w:szCs w:val="24"/>
+        </w:rPr>
+      </w:pPr>
+    </w:p>
+    <w:p>
+      <w:pPr>
+        <w:autoSpaceDE w:val="0"/>
+        <w:autoSpaceDN w:val="0"/>
+        <w:adjustRightInd w:val="0"/>
+        <w:spacing w:after="0" w:line="240" w:lineRule="auto"/>
+        <w:rPr>
+          <w:sz w:val="24"/>
+          <w:szCs w:val="24"/>
+        </w:rPr>
+      </w:pPr>
+    </w:p>
+    <w:p>
+      <w:pPr>
+        <w:tabs>
+          <w:tab w:val="left" w:pos="709"/>
+        </w:tabs>
+        <w:rPr>
+          <w:i/>
+          <w:sz w:val="36"/>
+          <w:szCs w:val="36"/>
+        </w:rPr>
+      </w:pPr>
+      <w:r>
+        <w:rPr>
+          <w:i/>
+          <w:sz w:val="36"/>
+          <w:szCs w:val="36"/>
         </w:rPr>
         <w:t>I</w:t>
       </w:r>
       <w:r>
         <w:rPr>
-          <w:sz w:val="32"/>
-          <w:szCs w:val="32"/>
+          <w:i/>
+          <w:sz w:val="36"/>
+          <w:szCs w:val="36"/>
+        </w:rPr>
+        <w:t>I</w:t>
+      </w:r>
+      <w:r>
+        <w:rPr>
+          <w:i/>
+          <w:sz w:val="36"/>
+          <w:szCs w:val="36"/>
         </w:rPr>
         <w:t>.</w:t>
       </w:r>
       <w:r>
         <w:rPr>
-          <w:sz w:val="32"/>
-          <w:szCs w:val="32"/>
-        </w:rPr>
-        <w:t xml:space="preserve"> Structure de données</w:t>
-      </w:r>
-    </w:p>
-    <w:p>
-      <w:pPr>
-        <w:tabs>
-          <w:tab w:val="left" w:pos="709"/>
-        </w:tabs>
-        <w:rPr>
-          <w:sz w:val="24"/>
-          <w:szCs w:val="24"/>
-        </w:rPr>
-      </w:pPr>
-    </w:p>
-    <w:p>
-      <w:pPr>
-        <w:tabs>
-          <w:tab w:val="left" w:pos="709"/>
-          <w:tab w:val="left" w:pos="7350"/>
-        </w:tabs>
-        <w:rPr>
-          <w:sz w:val="32"/>
-          <w:szCs w:val="32"/>
-        </w:rPr>
-      </w:pPr>
-      <w:r>
-        <w:rPr>
-          <w:sz w:val="32"/>
-          <w:szCs w:val="32"/>
-        </w:rPr>
-        <w:t>I</w:t>
-      </w:r>
-      <w:r>
-        <w:rPr>
-          <w:sz w:val="32"/>
-          <w:szCs w:val="32"/>
-        </w:rPr>
-        <w:t>.</w:t>
-      </w:r>
-      <w:r>
-        <w:rPr>
-          <w:sz w:val="32"/>
-          <w:szCs w:val="32"/>
-        </w:rPr>
-        <w:t xml:space="preserve"> Spécifications</w:t>
-      </w:r>
-      <w:r>
-        <w:rPr>
-          <w:sz w:val="32"/>
-          <w:szCs w:val="32"/>
-        </w:rPr>
-        <w:t>, que garantissons-nous</w:t>
-      </w:r>
-      <w:r>
-        <w:rPr>
-          <w:sz w:val="32"/>
-          <w:szCs w:val="32"/>
-        </w:rPr>
-        <w:t> ?</w:t>
-      </w:r>
-    </w:p>
-    <w:p>
-      <w:pPr>
-        <w:tabs>
-          <w:tab w:val="left" w:pos="709"/>
-          <w:tab w:val="left" w:pos="7350"/>
-        </w:tabs>
-        <w:rPr>
-          <w:sz w:val="24"/>
-          <w:szCs w:val="24"/>
-        </w:rPr>
-      </w:pPr>
-      <w:r>
-        <w:rPr>
-          <w:i/>
-          <w:sz w:val="28"/>
-          <w:szCs w:val="28"/>
-        </w:rPr>
-        <w:t>I.3.a</w:t>
-      </w:r>
-      <w:r>
-        <w:rPr>
-          <w:i/>
-          <w:sz w:val="28"/>
-          <w:szCs w:val="28"/>
-        </w:rPr>
-        <w:t>.</w:t>
-      </w:r>
-      <w:r>
-        <w:rPr>
-          <w:i/>
-          <w:sz w:val="28"/>
-          <w:szCs w:val="28"/>
+          <w:i/>
+          <w:sz w:val="36"/>
+          <w:szCs w:val="36"/>
+        </w:rPr>
+        <w:t xml:space="preserve"> Structures de données</w:t>
+      </w:r>
+    </w:p>
+    <w:p>
+      <w:pPr>
+        <w:tabs>
+          <w:tab w:val="left" w:pos="709"/>
+        </w:tabs>
+        <w:rPr>
+          <w:sz w:val="24"/>
+          <w:szCs w:val="24"/>
+        </w:rPr>
+      </w:pPr>
+      <w:r>
+        <w:rPr>
+          <w:sz w:val="24"/>
+          <w:szCs w:val="24"/>
+        </w:rPr>
+        <w:tab/>
+      </w:r>
+    </w:p>
+    <w:p>
+      <w:pPr>
+        <w:tabs>
+          <w:tab w:val="left" w:pos="709"/>
+          <w:tab w:val="left" w:pos="7350"/>
+        </w:tabs>
+        <w:rPr>
+          <w:sz w:val="24"/>
+          <w:szCs w:val="24"/>
+        </w:rPr>
+      </w:pPr>
+    </w:p>
+    <w:p>
+      <w:pPr>
+        <w:tabs>
+          <w:tab w:val="left" w:pos="709"/>
+          <w:tab w:val="left" w:pos="7350"/>
+        </w:tabs>
+        <w:rPr>
+          <w:i/>
+          <w:sz w:val="36"/>
+          <w:szCs w:val="36"/>
+        </w:rPr>
+      </w:pPr>
+      <w:r>
+        <w:rPr>
+          <w:i/>
+          <w:sz w:val="36"/>
+          <w:szCs w:val="36"/>
+        </w:rPr>
+        <w:t>II</w:t>
+      </w:r>
+      <w:r>
+        <w:rPr>
+          <w:i/>
+          <w:sz w:val="36"/>
+          <w:szCs w:val="36"/>
+        </w:rPr>
+        <w:t>I.</w:t>
+      </w:r>
+      <w:r>
+        <w:rPr>
+          <w:i/>
+          <w:sz w:val="36"/>
+          <w:szCs w:val="36"/>
         </w:rPr>
         <w:t xml:space="preserve"> </w:t>
       </w:r>
-    </w:p>
-    <w:p>
-      <w:pPr>
-        <w:tabs>
-          <w:tab w:val="left" w:pos="709"/>
-          <w:tab w:val="left" w:pos="7350"/>
-        </w:tabs>
-        <w:rPr>
-          <w:sz w:val="24"/>
-          <w:szCs w:val="24"/>
-        </w:rPr>
-      </w:pPr>
-    </w:p>
-    <w:p>
-      <w:pPr>
-        <w:tabs>
-          <w:tab w:val="left" w:pos="709"/>
-          <w:tab w:val="left" w:pos="7350"/>
-        </w:tabs>
-        <w:rPr>
-          <w:sz w:val="24"/>
-          <w:szCs w:val="24"/>
-        </w:rPr>
-      </w:pPr>
-      <w:r>
-        <w:rPr>
-          <w:i/>
-          <w:sz w:val="28"/>
-          <w:szCs w:val="28"/>
-        </w:rPr>
-        <w:t>I.3.b</w:t>
-      </w:r>
-      <w:r>
-        <w:rPr>
-          <w:i/>
-          <w:sz w:val="28"/>
-          <w:szCs w:val="28"/>
-        </w:rPr>
-        <w:t>.</w:t>
-      </w:r>
-      <w:r>
-        <w:rPr>
-          <w:i/>
-          <w:sz w:val="28"/>
-          <w:szCs w:val="28"/>
-        </w:rPr>
-        <w:t xml:space="preserve"> </w:t>
-      </w:r>
-    </w:p>
-    <w:p>
-      <w:pPr>
-        <w:tabs>
-          <w:tab w:val="left" w:pos="709"/>
-          <w:tab w:val="left" w:pos="7350"/>
-        </w:tabs>
-        <w:rPr>
-          <w:sz w:val="24"/>
-          <w:szCs w:val="24"/>
-        </w:rPr>
-      </w:pPr>
-    </w:p>
-    <w:p>
-      <w:pPr>
-        <w:tabs>
-          <w:tab w:val="left" w:pos="709"/>
-          <w:tab w:val="left" w:pos="7350"/>
-        </w:tabs>
-        <w:rPr>
-          <w:sz w:val="24"/>
-          <w:szCs w:val="24"/>
-        </w:rPr>
-      </w:pPr>
-      <w:r>
-        <w:rPr>
-          <w:i/>
-          <w:sz w:val="28"/>
-          <w:szCs w:val="28"/>
-        </w:rPr>
-        <w:t>I.3.c</w:t>
-      </w:r>
-      <w:r>
-        <w:rPr>
-          <w:i/>
-          <w:sz w:val="28"/>
-          <w:szCs w:val="28"/>
-        </w:rPr>
-        <w:t>.</w:t>
-      </w:r>
-      <w:r>
-        <w:rPr>
-          <w:i/>
-          <w:sz w:val="28"/>
-          <w:szCs w:val="28"/>
-        </w:rPr>
-        <w:t xml:space="preserve"> </w:t>
-      </w:r>
-    </w:p>
-    <w:p>
-      <w:pPr>
-        <w:tabs>
-          <w:tab w:val="left" w:pos="709"/>
-          <w:tab w:val="left" w:pos="7350"/>
-        </w:tabs>
-        <w:rPr>
-          <w:sz w:val="24"/>
-          <w:szCs w:val="24"/>
-        </w:rPr>
-      </w:pPr>
-    </w:p>
-    <w:p>
-      <w:pPr>
-        <w:tabs>
-          <w:tab w:val="left" w:pos="709"/>
-          <w:tab w:val="left" w:pos="7350"/>
-        </w:tabs>
-        <w:rPr>
-          <w:sz w:val="24"/>
-          <w:szCs w:val="24"/>
-        </w:rPr>
-      </w:pPr>
-      <w:r>
-        <w:rPr>
-          <w:i/>
-          <w:sz w:val="28"/>
-          <w:szCs w:val="28"/>
-        </w:rPr>
-        <w:t>I.3.d</w:t>
-      </w:r>
-      <w:r>
-        <w:rPr>
-          <w:i/>
-          <w:sz w:val="28"/>
-          <w:szCs w:val="28"/>
-        </w:rPr>
-        <w:t>.</w:t>
-      </w:r>
-      <w:r>
-        <w:rPr>
-          <w:i/>
-          <w:sz w:val="28"/>
-          <w:szCs w:val="28"/>
-        </w:rPr>
-        <w:t xml:space="preserve"> </w:t>
-      </w:r>
-    </w:p>
-    <w:p>
-      <w:pPr>
-        <w:tabs>
-          <w:tab w:val="left" w:pos="709"/>
-          <w:tab w:val="left" w:pos="7350"/>
-        </w:tabs>
-        <w:rPr>
-          <w:sz w:val="24"/>
-          <w:szCs w:val="24"/>
-        </w:rPr>
-      </w:pPr>
-    </w:p>
-    <w:p>
-      <w:pPr>
-        <w:tabs>
-          <w:tab w:val="left" w:pos="709"/>
-          <w:tab w:val="left" w:pos="7350"/>
-        </w:tabs>
-        <w:rPr>
-          <w:sz w:val="24"/>
-          <w:szCs w:val="24"/>
-        </w:rPr>
-      </w:pPr>
-      <w:r>
-        <w:rPr>
-          <w:i/>
-          <w:sz w:val="28"/>
-          <w:szCs w:val="28"/>
-        </w:rPr>
-        <w:t>I.3.e</w:t>
-      </w:r>
-      <w:r>
-        <w:rPr>
-          <w:i/>
-          <w:sz w:val="28"/>
-          <w:szCs w:val="28"/>
-        </w:rPr>
-        <w:t>.</w:t>
-      </w:r>
-      <w:r>
-        <w:rPr>
-          <w:i/>
-          <w:sz w:val="28"/>
-          <w:szCs w:val="28"/>
-        </w:rPr>
-        <w:t xml:space="preserve"> </w:t>
-      </w:r>
-    </w:p>
-    <w:p>
-      <w:pPr>
-        <w:tabs>
-          <w:tab w:val="left" w:pos="709"/>
-          <w:tab w:val="left" w:pos="7350"/>
-        </w:tabs>
-        <w:rPr>
-          <w:sz w:val="24"/>
-          <w:szCs w:val="24"/>
-        </w:rPr>
-      </w:pPr>
-      <w:r>
-        <w:rPr>
-          <w:sz w:val="24"/>
-          <w:szCs w:val="24"/>
-        </w:rPr>
-        <w:t xml:space="preserve"> </w:t>
-      </w:r>
-    </w:p>
-    <w:p>
-      <w:pPr>
-        <w:tabs>
-          <w:tab w:val="left" w:pos="709"/>
-          <w:tab w:val="left" w:pos="7350"/>
-        </w:tabs>
-        <w:rPr>
-          <w:sz w:val="32"/>
-          <w:szCs w:val="32"/>
-        </w:rPr>
-      </w:pPr>
-      <w:r>
-        <w:rPr>
-          <w:sz w:val="32"/>
-          <w:szCs w:val="32"/>
-        </w:rPr>
-        <w:t>I.4</w:t>
-      </w:r>
-      <w:r>
-        <w:rPr>
-          <w:sz w:val="32"/>
-          <w:szCs w:val="32"/>
-        </w:rPr>
-        <w:t>.</w:t>
-      </w:r>
-      <w:r>
-        <w:rPr>
-          <w:sz w:val="32"/>
-          <w:szCs w:val="32"/>
-        </w:rPr>
-        <w:t xml:space="preserve"> Tests</w:t>
-      </w:r>
-      <w:r>
-        <w:rPr>
-          <w:sz w:val="32"/>
-          <w:szCs w:val="32"/>
-        </w:rPr>
-        <w:t xml:space="preserve"> fonctionnels, que teste-t-on et pourquoi ?</w:t>
-      </w:r>
-    </w:p>
-    <w:p>
-      <w:pPr>
-        <w:tabs>
-          <w:tab w:val="left" w:pos="709"/>
-          <w:tab w:val="left" w:pos="7350"/>
-        </w:tabs>
-        <w:rPr>
-          <w:sz w:val="24"/>
-          <w:szCs w:val="24"/>
-          <w:lang w:val="en-US"/>
-        </w:rPr>
-      </w:pPr>
-      <w:r>
-        <w:rPr>
-          <w:i/>
-          <w:sz w:val="28"/>
-          <w:szCs w:val="28"/>
-          <w:lang w:val="en-US"/>
-        </w:rPr>
-        <w:t xml:space="preserve">I.4.a. </w:t>
-      </w:r>
-    </w:p>
-    <w:p>
-      <w:pPr>
-        <w:tabs>
-          <w:tab w:val="left" w:pos="709"/>
-          <w:tab w:val="left" w:pos="7350"/>
-        </w:tabs>
-        <w:rPr>
-          <w:sz w:val="24"/>
-          <w:szCs w:val="24"/>
-          <w:lang w:val="en-US"/>
-        </w:rPr>
-      </w:pPr>
-    </w:p>
-    <w:p>
-      <w:pPr>
-        <w:tabs>
-          <w:tab w:val="left" w:pos="709"/>
-          <w:tab w:val="left" w:pos="7350"/>
-        </w:tabs>
-        <w:rPr>
-          <w:sz w:val="24"/>
-          <w:szCs w:val="24"/>
-          <w:lang w:val="en-US"/>
-        </w:rPr>
-      </w:pPr>
-      <w:r>
-        <w:rPr>
-          <w:i/>
-          <w:sz w:val="28"/>
-          <w:szCs w:val="28"/>
-          <w:lang w:val="en-US"/>
-        </w:rPr>
-        <w:t>I.4</w:t>
-      </w:r>
-      <w:r>
-        <w:rPr>
-          <w:i/>
-          <w:sz w:val="28"/>
-          <w:szCs w:val="28"/>
-          <w:lang w:val="en-US"/>
-        </w:rPr>
-        <w:t>.c</w:t>
-      </w:r>
-      <w:r>
-        <w:rPr>
-          <w:i/>
-          <w:sz w:val="28"/>
-          <w:szCs w:val="28"/>
-          <w:lang w:val="en-US"/>
+      <w:r>
+        <w:rPr>
+          <w:i/>
+          <w:sz w:val="36"/>
+          <w:szCs w:val="36"/>
+        </w:rPr>
+        <w:t>Description technique</w:t>
+      </w:r>
+    </w:p>
+    <w:p>
+      <w:pPr>
+        <w:tabs>
+          <w:tab w:val="left" w:pos="709"/>
+          <w:tab w:val="left" w:pos="7350"/>
+        </w:tabs>
+        <w:rPr>
+          <w:b/>
+          <w:i/>
+          <w:sz w:val="24"/>
+          <w:szCs w:val="24"/>
+        </w:rPr>
+      </w:pPr>
+      <w:r>
+        <w:rPr>
+          <w:b/>
+          <w:i/>
+          <w:sz w:val="24"/>
+          <w:szCs w:val="24"/>
+        </w:rPr>
+        <w:t>II</w:t>
+      </w:r>
+      <w:r>
+        <w:rPr>
+          <w:b/>
+          <w:i/>
+          <w:sz w:val="24"/>
+          <w:szCs w:val="24"/>
+        </w:rPr>
+        <w:t>I.</w:t>
+      </w:r>
+      <w:r>
+        <w:rPr>
+          <w:b/>
+          <w:i/>
+          <w:sz w:val="24"/>
+          <w:szCs w:val="24"/>
+        </w:rPr>
+        <w:t>1. Cl</w:t>
+      </w:r>
+      <w:r>
+        <w:rPr>
+          <w:b/>
+          <w:i/>
+          <w:sz w:val="24"/>
+          <w:szCs w:val="24"/>
+        </w:rPr>
+        <w:t>asse ‘Main’</w:t>
+      </w:r>
+    </w:p>
+    <w:p>
+      <w:pPr>
+        <w:tabs>
+          <w:tab w:val="left" w:pos="709"/>
+          <w:tab w:val="left" w:pos="7350"/>
+        </w:tabs>
+        <w:rPr>
+          <w:b/>
+          <w:i/>
+          <w:sz w:val="24"/>
+          <w:szCs w:val="24"/>
+        </w:rPr>
+      </w:pPr>
+    </w:p>
+    <w:p>
+      <w:pPr>
+        <w:tabs>
+          <w:tab w:val="left" w:pos="709"/>
+          <w:tab w:val="left" w:pos="7350"/>
+        </w:tabs>
+        <w:rPr>
+          <w:b/>
+          <w:i/>
+          <w:sz w:val="24"/>
+          <w:szCs w:val="24"/>
+        </w:rPr>
+      </w:pPr>
+      <w:r>
+        <w:rPr>
+          <w:b/>
+          <w:i/>
+          <w:sz w:val="24"/>
+          <w:szCs w:val="24"/>
+        </w:rPr>
+        <w:t>II</w:t>
+      </w:r>
+      <w:r>
+        <w:rPr>
+          <w:b/>
+          <w:i/>
+          <w:sz w:val="24"/>
+          <w:szCs w:val="24"/>
+        </w:rPr>
+        <w:t>I.</w:t>
+      </w:r>
+      <w:r>
+        <w:rPr>
+          <w:b/>
+          <w:i/>
+          <w:sz w:val="24"/>
+          <w:szCs w:val="24"/>
+        </w:rPr>
+        <w:t>2</w:t>
+      </w:r>
+      <w:r>
+        <w:rPr>
+          <w:b/>
+          <w:i/>
+          <w:sz w:val="24"/>
+          <w:szCs w:val="24"/>
         </w:rPr>
         <w:t xml:space="preserve">. </w:t>
       </w:r>
-    </w:p>
-    <w:p>
-      <w:pPr>
-        <w:tabs>
-          <w:tab w:val="left" w:pos="709"/>
-          <w:tab w:val="left" w:pos="7350"/>
-        </w:tabs>
-        <w:rPr>
-          <w:sz w:val="24"/>
-          <w:szCs w:val="24"/>
-          <w:lang w:val="en-US"/>
-        </w:rPr>
-      </w:pPr>
-    </w:p>
-    <w:p>
-      <w:pPr>
-        <w:tabs>
-          <w:tab w:val="left" w:pos="709"/>
-          <w:tab w:val="left" w:pos="7350"/>
-        </w:tabs>
-        <w:rPr>
-          <w:i/>
-          <w:sz w:val="28"/>
-          <w:szCs w:val="28"/>
-          <w:lang w:val="en-US"/>
-        </w:rPr>
-      </w:pPr>
-      <w:r>
-        <w:rPr>
-          <w:i/>
-          <w:sz w:val="28"/>
-          <w:szCs w:val="28"/>
-          <w:lang w:val="en-US"/>
-        </w:rPr>
-        <w:t>I.4</w:t>
-      </w:r>
-      <w:r>
-        <w:rPr>
-          <w:i/>
-          <w:sz w:val="28"/>
-          <w:szCs w:val="28"/>
-          <w:lang w:val="en-US"/>
-        </w:rPr>
-        <w:t>.d</w:t>
-      </w:r>
-      <w:r>
-        <w:rPr>
-          <w:i/>
-          <w:sz w:val="28"/>
-          <w:szCs w:val="28"/>
-          <w:lang w:val="en-US"/>
+      <w:r>
+        <w:rPr>
+          <w:b/>
+          <w:i/>
+          <w:sz w:val="24"/>
+          <w:szCs w:val="24"/>
+        </w:rPr>
+        <w:t>Classe ‘</w:t>
+      </w:r>
+      <w:proofErr w:type="spellStart"/>
+      <w:r>
+        <w:rPr>
+          <w:b/>
+          <w:i/>
+          <w:sz w:val="24"/>
+          <w:szCs w:val="24"/>
+        </w:rPr>
+        <w:t>GestionTrafic</w:t>
+      </w:r>
+      <w:proofErr w:type="spellEnd"/>
+      <w:r>
+        <w:rPr>
+          <w:b/>
+          <w:i/>
+          <w:sz w:val="24"/>
+          <w:szCs w:val="24"/>
+        </w:rPr>
+        <w:t>’</w:t>
+      </w:r>
+    </w:p>
+    <w:p>
+      <w:pPr>
+        <w:tabs>
+          <w:tab w:val="left" w:pos="709"/>
+          <w:tab w:val="left" w:pos="7350"/>
+        </w:tabs>
+        <w:rPr>
+          <w:i/>
+          <w:sz w:val="24"/>
+          <w:szCs w:val="24"/>
+        </w:rPr>
+      </w:pPr>
+      <w:r>
+        <w:rPr>
+          <w:b/>
+          <w:i/>
+          <w:sz w:val="24"/>
+          <w:szCs w:val="24"/>
+        </w:rPr>
+        <w:tab/>
+      </w:r>
+      <w:r>
+        <w:rPr>
+          <w:i/>
+          <w:sz w:val="24"/>
+          <w:szCs w:val="24"/>
+        </w:rPr>
+        <w:t>Rô</w:t>
+      </w:r>
+      <w:r>
+        <w:rPr>
+          <w:i/>
+          <w:sz w:val="24"/>
+          <w:szCs w:val="24"/>
+        </w:rPr>
+        <w:t>le de la classe</w:t>
+      </w:r>
+    </w:p>
+    <w:p>
+      <w:pPr>
+        <w:tabs>
+          <w:tab w:val="left" w:pos="709"/>
+          <w:tab w:val="left" w:pos="7350"/>
+        </w:tabs>
+        <w:rPr>
+          <w:i/>
+          <w:sz w:val="24"/>
+          <w:szCs w:val="24"/>
+        </w:rPr>
+      </w:pPr>
+      <w:r>
+        <w:rPr>
+          <w:i/>
+          <w:sz w:val="24"/>
+          <w:szCs w:val="24"/>
+        </w:rPr>
+        <w:tab/>
+      </w:r>
+      <w:r>
+        <w:rPr>
+          <w:i/>
+          <w:sz w:val="24"/>
+          <w:szCs w:val="24"/>
+        </w:rPr>
+        <w:t>Les méthodes/constructeurs/destructeurs</w:t>
+      </w:r>
+    </w:p>
+    <w:p>
+      <w:pPr>
+        <w:tabs>
+          <w:tab w:val="left" w:pos="709"/>
+          <w:tab w:val="left" w:pos="7350"/>
+        </w:tabs>
+        <w:rPr>
+          <w:i/>
+          <w:sz w:val="24"/>
+          <w:szCs w:val="24"/>
+        </w:rPr>
+      </w:pPr>
+      <w:r>
+        <w:rPr>
+          <w:i/>
+          <w:sz w:val="24"/>
+          <w:szCs w:val="24"/>
+        </w:rPr>
+        <w:tab/>
+        <w:t>Ses attributs</w:t>
+      </w:r>
+    </w:p>
+    <w:p>
+      <w:pPr>
+        <w:pStyle w:val="ListParagraph"/>
+        <w:tabs>
+          <w:tab w:val="left" w:pos="709"/>
+          <w:tab w:val="left" w:pos="7350"/>
+        </w:tabs>
+        <w:rPr>
+          <w:b/>
+          <w:i/>
+          <w:sz w:val="24"/>
+          <w:szCs w:val="24"/>
+        </w:rPr>
+      </w:pPr>
+    </w:p>
+    <w:p>
+      <w:pPr>
+        <w:tabs>
+          <w:tab w:val="left" w:pos="709"/>
+          <w:tab w:val="left" w:pos="7350"/>
+        </w:tabs>
+        <w:rPr>
+          <w:b/>
+          <w:i/>
+          <w:sz w:val="24"/>
+          <w:szCs w:val="24"/>
+        </w:rPr>
+      </w:pPr>
+      <w:r>
+        <w:rPr>
+          <w:b/>
+          <w:i/>
+          <w:sz w:val="24"/>
+          <w:szCs w:val="24"/>
+        </w:rPr>
+        <w:t>II</w:t>
+      </w:r>
+      <w:r>
+        <w:rPr>
+          <w:b/>
+          <w:i/>
+          <w:sz w:val="24"/>
+          <w:szCs w:val="24"/>
+        </w:rPr>
+        <w:t>I.</w:t>
+      </w:r>
+      <w:r>
+        <w:rPr>
+          <w:b/>
+          <w:i/>
+          <w:sz w:val="24"/>
+          <w:szCs w:val="24"/>
+        </w:rPr>
+        <w:t>3</w:t>
+      </w:r>
+      <w:r>
+        <w:rPr>
+          <w:b/>
+          <w:i/>
+          <w:sz w:val="24"/>
+          <w:szCs w:val="24"/>
         </w:rPr>
         <w:t xml:space="preserve">. </w:t>
       </w:r>
-    </w:p>
-    <w:p>
-      <w:pPr>
-        <w:tabs>
-          <w:tab w:val="left" w:pos="709"/>
-          <w:tab w:val="left" w:pos="7350"/>
-        </w:tabs>
-        <w:rPr>
-          <w:sz w:val="24"/>
-          <w:szCs w:val="24"/>
-          <w:lang w:val="en-US"/>
-        </w:rPr>
-      </w:pPr>
-    </w:p>
-    <w:p>
-      <w:pPr>
-        <w:tabs>
-          <w:tab w:val="left" w:pos="709"/>
-          <w:tab w:val="left" w:pos="7350"/>
-        </w:tabs>
-        <w:rPr>
-          <w:i/>
-          <w:sz w:val="28"/>
-          <w:szCs w:val="28"/>
-          <w:lang w:val="en-US"/>
-        </w:rPr>
-      </w:pPr>
-      <w:r>
-        <w:rPr>
-          <w:i/>
-          <w:sz w:val="28"/>
-          <w:szCs w:val="28"/>
-          <w:lang w:val="en-US"/>
-        </w:rPr>
-        <w:t>I.4</w:t>
-      </w:r>
-      <w:r>
-        <w:rPr>
-          <w:i/>
-          <w:sz w:val="28"/>
-          <w:szCs w:val="28"/>
-          <w:lang w:val="en-US"/>
-        </w:rPr>
-        <w:t>.e</w:t>
-      </w:r>
-      <w:r>
-        <w:rPr>
-          <w:i/>
-          <w:sz w:val="28"/>
-          <w:szCs w:val="28"/>
-          <w:lang w:val="en-US"/>
+      <w:r>
+        <w:rPr>
+          <w:b/>
+          <w:i/>
+          <w:sz w:val="24"/>
+          <w:szCs w:val="24"/>
+        </w:rPr>
+        <w:t>Classe ‘</w:t>
+      </w:r>
+      <w:proofErr w:type="spellStart"/>
+      <w:r>
+        <w:rPr>
+          <w:b/>
+          <w:i/>
+          <w:sz w:val="24"/>
+          <w:szCs w:val="24"/>
+        </w:rPr>
+        <w:t>Evenements</w:t>
+      </w:r>
+      <w:proofErr w:type="spellEnd"/>
+      <w:r>
+        <w:rPr>
+          <w:b/>
+          <w:i/>
+          <w:sz w:val="24"/>
+          <w:szCs w:val="24"/>
+        </w:rPr>
+        <w:t>’</w:t>
+      </w:r>
+    </w:p>
+    <w:p>
+      <w:pPr>
+        <w:tabs>
+          <w:tab w:val="left" w:pos="709"/>
+          <w:tab w:val="left" w:pos="7350"/>
+        </w:tabs>
+        <w:rPr>
+          <w:i/>
+          <w:sz w:val="24"/>
+          <w:szCs w:val="24"/>
+        </w:rPr>
+      </w:pPr>
+      <w:r>
+        <w:rPr>
+          <w:i/>
+          <w:sz w:val="24"/>
+          <w:szCs w:val="24"/>
+        </w:rPr>
+        <w:tab/>
+      </w:r>
+      <w:r>
+        <w:rPr>
+          <w:i/>
+          <w:sz w:val="24"/>
+          <w:szCs w:val="24"/>
+        </w:rPr>
+        <w:t>Rô</w:t>
+      </w:r>
+      <w:r>
+        <w:rPr>
+          <w:i/>
+          <w:sz w:val="24"/>
+          <w:szCs w:val="24"/>
+        </w:rPr>
+        <w:t>le de la classe</w:t>
+      </w:r>
+    </w:p>
+    <w:p>
+      <w:pPr>
+        <w:tabs>
+          <w:tab w:val="left" w:pos="709"/>
+          <w:tab w:val="left" w:pos="7350"/>
+        </w:tabs>
+        <w:rPr>
+          <w:i/>
+          <w:sz w:val="24"/>
+          <w:szCs w:val="24"/>
+        </w:rPr>
+      </w:pPr>
+      <w:r>
+        <w:rPr>
+          <w:i/>
+          <w:sz w:val="24"/>
+          <w:szCs w:val="24"/>
+        </w:rPr>
+        <w:tab/>
+        <w:t>Les méthodes/constructeurs/destructeurs</w:t>
+      </w:r>
+    </w:p>
+    <w:p>
+      <w:pPr>
+        <w:tabs>
+          <w:tab w:val="left" w:pos="709"/>
+          <w:tab w:val="left" w:pos="7350"/>
+        </w:tabs>
+        <w:rPr>
+          <w:i/>
+          <w:sz w:val="24"/>
+          <w:szCs w:val="24"/>
+        </w:rPr>
+      </w:pPr>
+      <w:r>
+        <w:rPr>
+          <w:i/>
+          <w:sz w:val="24"/>
+          <w:szCs w:val="24"/>
+        </w:rPr>
+        <w:tab/>
+        <w:t>Ses attributs</w:t>
+      </w:r>
+    </w:p>
+    <w:p>
+      <w:pPr>
+        <w:tabs>
+          <w:tab w:val="left" w:pos="709"/>
+          <w:tab w:val="left" w:pos="7350"/>
+        </w:tabs>
+        <w:rPr>
+          <w:b/>
+          <w:i/>
+          <w:sz w:val="24"/>
+          <w:szCs w:val="24"/>
+        </w:rPr>
+      </w:pPr>
+    </w:p>
+    <w:p>
+      <w:pPr>
+        <w:tabs>
+          <w:tab w:val="left" w:pos="709"/>
+          <w:tab w:val="left" w:pos="7350"/>
+        </w:tabs>
+        <w:rPr>
+          <w:b/>
+          <w:i/>
+          <w:sz w:val="24"/>
+          <w:szCs w:val="24"/>
+        </w:rPr>
+      </w:pPr>
+      <w:r>
+        <w:rPr>
+          <w:b/>
+          <w:i/>
+          <w:sz w:val="24"/>
+          <w:szCs w:val="24"/>
+        </w:rPr>
+        <w:lastRenderedPageBreak/>
+        <w:t>II</w:t>
+      </w:r>
+      <w:r>
+        <w:rPr>
+          <w:b/>
+          <w:i/>
+          <w:sz w:val="24"/>
+          <w:szCs w:val="24"/>
+        </w:rPr>
+        <w:t>I.</w:t>
+      </w:r>
+      <w:r>
+        <w:rPr>
+          <w:b/>
+          <w:i/>
+          <w:sz w:val="24"/>
+          <w:szCs w:val="24"/>
+        </w:rPr>
+        <w:t>4</w:t>
+      </w:r>
+      <w:r>
+        <w:rPr>
+          <w:b/>
+          <w:i/>
+          <w:sz w:val="24"/>
+          <w:szCs w:val="24"/>
         </w:rPr>
         <w:t xml:space="preserve">. </w:t>
       </w:r>
-    </w:p>
-    <w:p>
-      <w:pPr>
-        <w:tabs>
-          <w:tab w:val="left" w:pos="709"/>
-          <w:tab w:val="left" w:pos="7350"/>
-        </w:tabs>
-        <w:rPr>
-          <w:sz w:val="24"/>
-          <w:szCs w:val="24"/>
-          <w:lang w:val="en-US"/>
-        </w:rPr>
-      </w:pPr>
-    </w:p>
-    <w:p>
-      <w:pPr>
-        <w:tabs>
-          <w:tab w:val="left" w:pos="709"/>
-          <w:tab w:val="left" w:pos="7350"/>
-        </w:tabs>
-        <w:rPr>
-          <w:sz w:val="32"/>
-          <w:szCs w:val="32"/>
-        </w:rPr>
-      </w:pPr>
-      <w:r>
-        <w:rPr>
-          <w:sz w:val="32"/>
-          <w:szCs w:val="32"/>
-          <w:lang w:val="en-US"/>
-        </w:rPr>
-        <w:lastRenderedPageBreak/>
-        <w:t xml:space="preserve">II.2. </w:t>
-      </w:r>
-      <w:r>
-        <w:rPr>
-          <w:sz w:val="32"/>
-          <w:szCs w:val="32"/>
-        </w:rPr>
-        <w:t>Description technique</w:t>
-      </w:r>
-    </w:p>
-    <w:p>
-      <w:pPr>
-        <w:tabs>
-          <w:tab w:val="left" w:pos="709"/>
-          <w:tab w:val="left" w:pos="7350"/>
-        </w:tabs>
-        <w:rPr>
+      <w:r>
+        <w:rPr>
+          <w:b/>
+          <w:i/>
+          <w:sz w:val="24"/>
+          <w:szCs w:val="24"/>
+        </w:rPr>
+        <w:t>Classe ‘</w:t>
+      </w:r>
+      <w:proofErr w:type="spellStart"/>
+      <w:r>
+        <w:rPr>
+          <w:b/>
+          <w:i/>
+          <w:sz w:val="24"/>
+          <w:szCs w:val="24"/>
+        </w:rPr>
+        <w:t>EvenementsCapteurs</w:t>
+      </w:r>
+      <w:proofErr w:type="spellEnd"/>
+      <w:r>
+        <w:rPr>
+          <w:b/>
+          <w:i/>
+          <w:sz w:val="24"/>
+          <w:szCs w:val="24"/>
+        </w:rPr>
+        <w:t>’</w:t>
+      </w:r>
+    </w:p>
+    <w:p>
+      <w:pPr>
+        <w:tabs>
+          <w:tab w:val="left" w:pos="709"/>
+          <w:tab w:val="left" w:pos="7350"/>
+        </w:tabs>
+        <w:rPr>
+          <w:i/>
+          <w:sz w:val="24"/>
+          <w:szCs w:val="24"/>
+        </w:rPr>
+      </w:pPr>
+      <w:r>
+        <w:rPr>
+          <w:i/>
+          <w:sz w:val="24"/>
+          <w:szCs w:val="24"/>
+        </w:rPr>
+        <w:tab/>
+      </w:r>
+      <w:r>
+        <w:rPr>
+          <w:i/>
+          <w:sz w:val="24"/>
+          <w:szCs w:val="24"/>
+        </w:rPr>
+        <w:t>Rô</w:t>
+      </w:r>
+      <w:r>
+        <w:rPr>
+          <w:i/>
+          <w:sz w:val="24"/>
+          <w:szCs w:val="24"/>
+        </w:rPr>
+        <w:t>le de la classe</w:t>
+      </w:r>
+    </w:p>
+    <w:p>
+      <w:pPr>
+        <w:tabs>
+          <w:tab w:val="left" w:pos="709"/>
+          <w:tab w:val="left" w:pos="7350"/>
+        </w:tabs>
+        <w:rPr>
+          <w:i/>
+          <w:sz w:val="24"/>
+          <w:szCs w:val="24"/>
+        </w:rPr>
+      </w:pPr>
+      <w:r>
+        <w:rPr>
+          <w:i/>
+          <w:sz w:val="24"/>
+          <w:szCs w:val="24"/>
+        </w:rPr>
+        <w:tab/>
+        <w:t>Les méthodes/constructeurs/destructeurs</w:t>
+      </w:r>
+    </w:p>
+    <w:p>
+      <w:pPr>
+        <w:tabs>
+          <w:tab w:val="left" w:pos="709"/>
+          <w:tab w:val="left" w:pos="7350"/>
+        </w:tabs>
+        <w:rPr>
+          <w:i/>
+          <w:sz w:val="24"/>
+          <w:szCs w:val="24"/>
+        </w:rPr>
+      </w:pPr>
+      <w:r>
+        <w:rPr>
+          <w:i/>
+          <w:sz w:val="24"/>
+          <w:szCs w:val="24"/>
+        </w:rPr>
+        <w:tab/>
+        <w:t>Ses attributs</w:t>
+      </w:r>
+    </w:p>
+    <w:p>
+      <w:pPr>
+        <w:tabs>
+          <w:tab w:val="left" w:pos="709"/>
+          <w:tab w:val="left" w:pos="7350"/>
+        </w:tabs>
+        <w:rPr>
+          <w:b/>
+          <w:i/>
+          <w:sz w:val="24"/>
+          <w:szCs w:val="24"/>
+        </w:rPr>
+      </w:pPr>
+    </w:p>
+    <w:p>
+      <w:pPr>
+        <w:tabs>
+          <w:tab w:val="left" w:pos="709"/>
+          <w:tab w:val="left" w:pos="7350"/>
+        </w:tabs>
+        <w:rPr>
+          <w:b/>
+          <w:i/>
+          <w:sz w:val="24"/>
+          <w:szCs w:val="24"/>
+        </w:rPr>
+      </w:pPr>
+      <w:r>
+        <w:rPr>
+          <w:b/>
+          <w:i/>
+          <w:sz w:val="24"/>
+          <w:szCs w:val="24"/>
+        </w:rPr>
+        <w:t>III.</w:t>
+      </w:r>
+      <w:r>
+        <w:rPr>
+          <w:b/>
+          <w:i/>
+          <w:sz w:val="24"/>
+          <w:szCs w:val="24"/>
+        </w:rPr>
+        <w:t>5</w:t>
+      </w:r>
+      <w:r>
+        <w:rPr>
+          <w:b/>
+          <w:i/>
+          <w:sz w:val="24"/>
+          <w:szCs w:val="24"/>
+        </w:rPr>
+        <w:t xml:space="preserve">. </w:t>
+      </w:r>
+      <w:r>
+        <w:rPr>
+          <w:b/>
+          <w:i/>
+          <w:sz w:val="24"/>
+          <w:szCs w:val="24"/>
+        </w:rPr>
+        <w:t>Classe ‘</w:t>
+      </w:r>
+      <w:proofErr w:type="spellStart"/>
+      <w:r>
+        <w:rPr>
+          <w:b/>
+          <w:i/>
+          <w:sz w:val="24"/>
+          <w:szCs w:val="24"/>
+        </w:rPr>
+        <w:t>ListeDatesMaxBouchons</w:t>
+      </w:r>
+      <w:proofErr w:type="spellEnd"/>
+      <w:r>
+        <w:rPr>
+          <w:b/>
+          <w:i/>
+          <w:sz w:val="24"/>
+          <w:szCs w:val="24"/>
+        </w:rPr>
+        <w:t>’</w:t>
+      </w:r>
+    </w:p>
+    <w:p>
+      <w:pPr>
+        <w:tabs>
+          <w:tab w:val="left" w:pos="709"/>
+          <w:tab w:val="left" w:pos="7350"/>
+        </w:tabs>
+        <w:rPr>
+          <w:i/>
+          <w:sz w:val="24"/>
+          <w:szCs w:val="24"/>
+        </w:rPr>
+      </w:pPr>
+      <w:r>
+        <w:rPr>
+          <w:i/>
+          <w:sz w:val="24"/>
+          <w:szCs w:val="24"/>
+        </w:rPr>
+        <w:tab/>
+      </w:r>
+      <w:r>
+        <w:rPr>
+          <w:i/>
+          <w:sz w:val="24"/>
+          <w:szCs w:val="24"/>
+        </w:rPr>
+        <w:t>Rô</w:t>
+      </w:r>
+      <w:r>
+        <w:rPr>
+          <w:i/>
+          <w:sz w:val="24"/>
+          <w:szCs w:val="24"/>
+        </w:rPr>
+        <w:t>le de la classe</w:t>
+      </w:r>
+    </w:p>
+    <w:p>
+      <w:pPr>
+        <w:tabs>
+          <w:tab w:val="left" w:pos="709"/>
+          <w:tab w:val="left" w:pos="7350"/>
+        </w:tabs>
+        <w:rPr>
+          <w:i/>
+          <w:sz w:val="24"/>
+          <w:szCs w:val="24"/>
+        </w:rPr>
+      </w:pPr>
+      <w:r>
+        <w:rPr>
+          <w:i/>
+          <w:sz w:val="24"/>
+          <w:szCs w:val="24"/>
+        </w:rPr>
+        <w:tab/>
+        <w:t>Les méthodes/constructeurs/destructeurs</w:t>
+      </w:r>
+    </w:p>
+    <w:p>
+      <w:pPr>
+        <w:tabs>
+          <w:tab w:val="left" w:pos="709"/>
+          <w:tab w:val="left" w:pos="7350"/>
+        </w:tabs>
+        <w:rPr>
+          <w:i/>
+          <w:sz w:val="24"/>
+          <w:szCs w:val="24"/>
+        </w:rPr>
+      </w:pPr>
+      <w:r>
+        <w:rPr>
+          <w:i/>
+          <w:sz w:val="24"/>
+          <w:szCs w:val="24"/>
+        </w:rPr>
+        <w:tab/>
+        <w:t>Ses attributs</w:t>
+      </w:r>
+    </w:p>
+    <w:p>
+      <w:pPr>
+        <w:tabs>
+          <w:tab w:val="left" w:pos="709"/>
+          <w:tab w:val="left" w:pos="7350"/>
+        </w:tabs>
+        <w:rPr>
+          <w:b/>
+          <w:i/>
+          <w:sz w:val="24"/>
+          <w:szCs w:val="24"/>
+        </w:rPr>
+      </w:pPr>
+    </w:p>
+    <w:p>
+      <w:pPr>
+        <w:tabs>
+          <w:tab w:val="left" w:pos="709"/>
+          <w:tab w:val="left" w:pos="7350"/>
+        </w:tabs>
+        <w:rPr>
+          <w:b/>
+          <w:i/>
+          <w:sz w:val="24"/>
+          <w:szCs w:val="24"/>
+        </w:rPr>
+      </w:pPr>
+      <w:r>
+        <w:rPr>
+          <w:b/>
+          <w:i/>
+          <w:sz w:val="24"/>
+          <w:szCs w:val="24"/>
+        </w:rPr>
+        <w:t>II</w:t>
+      </w:r>
+      <w:r>
+        <w:rPr>
+          <w:b/>
+          <w:i/>
+          <w:sz w:val="24"/>
+          <w:szCs w:val="24"/>
+        </w:rPr>
+        <w:t>I.</w:t>
+      </w:r>
+      <w:r>
+        <w:rPr>
+          <w:b/>
+          <w:i/>
+          <w:sz w:val="24"/>
+          <w:szCs w:val="24"/>
+        </w:rPr>
+        <w:t>6</w:t>
+      </w:r>
+      <w:r>
+        <w:rPr>
+          <w:b/>
+          <w:i/>
+          <w:sz w:val="24"/>
+          <w:szCs w:val="24"/>
+        </w:rPr>
+        <w:t xml:space="preserve">. </w:t>
+      </w:r>
+      <w:r>
+        <w:rPr>
+          <w:b/>
+          <w:i/>
+          <w:sz w:val="24"/>
+          <w:szCs w:val="24"/>
+        </w:rPr>
+        <w:t>Classe ‘Date’</w:t>
+      </w:r>
+    </w:p>
+    <w:p>
+      <w:pPr>
+        <w:tabs>
+          <w:tab w:val="left" w:pos="709"/>
+          <w:tab w:val="left" w:pos="7350"/>
+        </w:tabs>
+        <w:rPr>
+          <w:i/>
+          <w:sz w:val="24"/>
+          <w:szCs w:val="24"/>
+        </w:rPr>
+      </w:pPr>
+      <w:r>
+        <w:rPr>
+          <w:i/>
+          <w:sz w:val="24"/>
+          <w:szCs w:val="24"/>
+        </w:rPr>
+        <w:tab/>
+      </w:r>
+      <w:r>
+        <w:rPr>
+          <w:i/>
+          <w:sz w:val="24"/>
+          <w:szCs w:val="24"/>
+        </w:rPr>
+        <w:t>Rô</w:t>
+      </w:r>
+      <w:r>
+        <w:rPr>
+          <w:i/>
+          <w:sz w:val="24"/>
+          <w:szCs w:val="24"/>
+        </w:rPr>
+        <w:t>le de la classe</w:t>
+      </w:r>
+    </w:p>
+    <w:p>
+      <w:pPr>
+        <w:tabs>
+          <w:tab w:val="left" w:pos="709"/>
+          <w:tab w:val="left" w:pos="7350"/>
+        </w:tabs>
+        <w:rPr>
+          <w:i/>
+          <w:sz w:val="24"/>
+          <w:szCs w:val="24"/>
+        </w:rPr>
+      </w:pPr>
+      <w:r>
+        <w:rPr>
+          <w:i/>
+          <w:sz w:val="24"/>
+          <w:szCs w:val="24"/>
+        </w:rPr>
+        <w:tab/>
+        <w:t>Les méthodes/constructeurs/destructeurs</w:t>
+      </w:r>
+    </w:p>
+    <w:p>
+      <w:pPr>
+        <w:tabs>
+          <w:tab w:val="left" w:pos="709"/>
+          <w:tab w:val="left" w:pos="7350"/>
+        </w:tabs>
+        <w:rPr>
+          <w:i/>
+          <w:sz w:val="24"/>
+          <w:szCs w:val="24"/>
+        </w:rPr>
+      </w:pPr>
+      <w:r>
+        <w:rPr>
+          <w:i/>
+          <w:sz w:val="24"/>
+          <w:szCs w:val="24"/>
+        </w:rPr>
+        <w:tab/>
+        <w:t>Ses attributs</w:t>
+      </w:r>
+    </w:p>
+    <w:p>
+      <w:pPr>
+        <w:tabs>
+          <w:tab w:val="left" w:pos="709"/>
+          <w:tab w:val="left" w:pos="7350"/>
+        </w:tabs>
+        <w:rPr>
+          <w:b/>
+          <w:i/>
+          <w:sz w:val="24"/>
+          <w:szCs w:val="24"/>
+        </w:rPr>
+      </w:pPr>
+    </w:p>
+    <w:p>
+      <w:pPr>
+        <w:tabs>
+          <w:tab w:val="left" w:pos="709"/>
+          <w:tab w:val="left" w:pos="7350"/>
+        </w:tabs>
+        <w:rPr>
+          <w:b/>
+          <w:i/>
+          <w:sz w:val="24"/>
+          <w:szCs w:val="24"/>
+        </w:rPr>
+      </w:pPr>
+      <w:r>
+        <w:rPr>
+          <w:b/>
+          <w:i/>
+          <w:sz w:val="24"/>
+          <w:szCs w:val="24"/>
+        </w:rPr>
+        <w:t>II</w:t>
+      </w:r>
+      <w:r>
+        <w:rPr>
+          <w:b/>
+          <w:i/>
+          <w:sz w:val="24"/>
+          <w:szCs w:val="24"/>
+        </w:rPr>
+        <w:t>I.</w:t>
+      </w:r>
+      <w:r>
+        <w:rPr>
+          <w:b/>
+          <w:i/>
+          <w:sz w:val="24"/>
+          <w:szCs w:val="24"/>
+        </w:rPr>
+        <w:t>7</w:t>
+      </w:r>
+      <w:r>
+        <w:rPr>
+          <w:b/>
+          <w:i/>
+          <w:sz w:val="24"/>
+          <w:szCs w:val="24"/>
+        </w:rPr>
+        <w:t xml:space="preserve">. </w:t>
+      </w:r>
+      <w:r>
+        <w:rPr>
+          <w:b/>
+          <w:i/>
+          <w:sz w:val="24"/>
+          <w:szCs w:val="24"/>
+        </w:rPr>
+        <w:t>Classe ‘</w:t>
+      </w:r>
+      <w:proofErr w:type="spellStart"/>
+      <w:r>
+        <w:rPr>
+          <w:b/>
+          <w:i/>
+          <w:sz w:val="24"/>
+          <w:szCs w:val="24"/>
+        </w:rPr>
+        <w:t>ArbreIdentifiants</w:t>
+      </w:r>
+      <w:proofErr w:type="spellEnd"/>
+      <w:r>
+        <w:rPr>
+          <w:b/>
+          <w:i/>
+          <w:sz w:val="24"/>
+          <w:szCs w:val="24"/>
+        </w:rPr>
+        <w:t>’</w:t>
+      </w:r>
+    </w:p>
+    <w:p>
+      <w:pPr>
+        <w:tabs>
+          <w:tab w:val="left" w:pos="709"/>
+          <w:tab w:val="left" w:pos="7350"/>
+        </w:tabs>
+        <w:rPr>
+          <w:i/>
+          <w:sz w:val="24"/>
+          <w:szCs w:val="24"/>
+        </w:rPr>
+      </w:pPr>
+      <w:r>
+        <w:rPr>
+          <w:i/>
+          <w:sz w:val="24"/>
+          <w:szCs w:val="24"/>
+        </w:rPr>
+        <w:tab/>
+      </w:r>
+      <w:r>
+        <w:rPr>
+          <w:i/>
+          <w:sz w:val="24"/>
+          <w:szCs w:val="24"/>
+        </w:rPr>
+        <w:t>Rô</w:t>
+      </w:r>
+      <w:r>
+        <w:rPr>
+          <w:i/>
+          <w:sz w:val="24"/>
+          <w:szCs w:val="24"/>
+        </w:rPr>
+        <w:t>le de la classe</w:t>
+      </w:r>
+    </w:p>
+    <w:p>
+      <w:pPr>
+        <w:tabs>
+          <w:tab w:val="left" w:pos="709"/>
+          <w:tab w:val="left" w:pos="7350"/>
+        </w:tabs>
+        <w:rPr>
+          <w:i/>
+          <w:sz w:val="24"/>
+          <w:szCs w:val="24"/>
+        </w:rPr>
+      </w:pPr>
+      <w:r>
+        <w:rPr>
+          <w:i/>
+          <w:sz w:val="24"/>
+          <w:szCs w:val="24"/>
+        </w:rPr>
+        <w:tab/>
+        <w:t>Les méthodes/constructeurs/destructeurs</w:t>
+      </w:r>
+    </w:p>
+    <w:p>
+      <w:pPr>
+        <w:tabs>
+          <w:tab w:val="left" w:pos="709"/>
+          <w:tab w:val="left" w:pos="7350"/>
+        </w:tabs>
+        <w:rPr>
+          <w:i/>
+          <w:sz w:val="24"/>
+          <w:szCs w:val="24"/>
+        </w:rPr>
+      </w:pPr>
+      <w:r>
+        <w:rPr>
+          <w:i/>
+          <w:sz w:val="24"/>
+          <w:szCs w:val="24"/>
+        </w:rPr>
+        <w:tab/>
+        <w:t>Ses attributs</w:t>
+      </w:r>
+    </w:p>
+    <w:p>
+      <w:pPr>
+        <w:tabs>
+          <w:tab w:val="left" w:pos="709"/>
+          <w:tab w:val="left" w:pos="7350"/>
+        </w:tabs>
+        <w:rPr>
+          <w:b/>
+          <w:i/>
+          <w:sz w:val="24"/>
+          <w:szCs w:val="24"/>
+        </w:rPr>
+      </w:pPr>
+    </w:p>
+    <w:p>
+      <w:pPr>
+        <w:tabs>
+          <w:tab w:val="left" w:pos="709"/>
+          <w:tab w:val="left" w:pos="7350"/>
+        </w:tabs>
+        <w:rPr>
+          <w:b/>
+          <w:i/>
+          <w:sz w:val="24"/>
+          <w:szCs w:val="24"/>
+        </w:rPr>
+      </w:pPr>
+      <w:r>
+        <w:rPr>
+          <w:b/>
+          <w:i/>
+          <w:sz w:val="24"/>
+          <w:szCs w:val="24"/>
+        </w:rPr>
+        <w:t>II</w:t>
+      </w:r>
+      <w:r>
+        <w:rPr>
+          <w:b/>
+          <w:i/>
+          <w:sz w:val="24"/>
+          <w:szCs w:val="24"/>
+        </w:rPr>
+        <w:t>I.</w:t>
+      </w:r>
+      <w:r>
+        <w:rPr>
+          <w:b/>
+          <w:i/>
+          <w:sz w:val="24"/>
+          <w:szCs w:val="24"/>
+        </w:rPr>
+        <w:t>8</w:t>
+      </w:r>
+      <w:r>
+        <w:rPr>
+          <w:b/>
+          <w:i/>
+          <w:sz w:val="24"/>
+          <w:szCs w:val="24"/>
+        </w:rPr>
+        <w:t xml:space="preserve">. </w:t>
+      </w:r>
+      <w:r>
+        <w:rPr>
+          <w:b/>
+          <w:i/>
+          <w:sz w:val="24"/>
+          <w:szCs w:val="24"/>
+        </w:rPr>
+        <w:t>Classe ‘Constantes’</w:t>
+      </w:r>
+    </w:p>
+    <w:p>
+      <w:pPr>
+        <w:tabs>
+          <w:tab w:val="left" w:pos="709"/>
+          <w:tab w:val="left" w:pos="7350"/>
+        </w:tabs>
+        <w:rPr>
+          <w:i/>
+          <w:sz w:val="24"/>
+          <w:szCs w:val="24"/>
+        </w:rPr>
+      </w:pPr>
+      <w:r>
+        <w:rPr>
+          <w:i/>
+          <w:sz w:val="24"/>
+          <w:szCs w:val="24"/>
+        </w:rPr>
+        <w:tab/>
+      </w:r>
+      <w:r>
+        <w:rPr>
+          <w:i/>
+          <w:sz w:val="24"/>
+          <w:szCs w:val="24"/>
+        </w:rPr>
+        <w:t>Rô</w:t>
+      </w:r>
+      <w:r>
+        <w:rPr>
+          <w:i/>
+          <w:sz w:val="24"/>
+          <w:szCs w:val="24"/>
+        </w:rPr>
+        <w:t>le de la classe</w:t>
+      </w:r>
+    </w:p>
+    <w:p>
+      <w:pPr>
+        <w:tabs>
+          <w:tab w:val="left" w:pos="709"/>
+          <w:tab w:val="left" w:pos="7350"/>
+        </w:tabs>
+        <w:rPr>
+          <w:i/>
+          <w:sz w:val="24"/>
+          <w:szCs w:val="24"/>
+        </w:rPr>
+      </w:pPr>
+      <w:r>
+        <w:rPr>
+          <w:i/>
+          <w:sz w:val="24"/>
+          <w:szCs w:val="24"/>
+        </w:rPr>
+        <w:tab/>
+        <w:t>Les méthodes/constructeurs/destructeurs</w:t>
+      </w:r>
+    </w:p>
+    <w:p>
+      <w:pPr>
+        <w:tabs>
+          <w:tab w:val="left" w:pos="709"/>
+          <w:tab w:val="left" w:pos="7350"/>
+        </w:tabs>
+        <w:rPr>
+          <w:i/>
+          <w:sz w:val="24"/>
+          <w:szCs w:val="24"/>
+        </w:rPr>
+      </w:pPr>
+      <w:r>
+        <w:rPr>
+          <w:i/>
+          <w:sz w:val="24"/>
+          <w:szCs w:val="24"/>
+        </w:rPr>
+        <w:tab/>
+        <w:t>Ses attributs</w:t>
+      </w:r>
+    </w:p>
+    <w:p>
+      <w:pPr>
+        <w:tabs>
+          <w:tab w:val="left" w:pos="709"/>
+          <w:tab w:val="left" w:pos="7350"/>
+        </w:tabs>
+        <w:rPr>
+          <w:b/>
+          <w:i/>
+          <w:sz w:val="24"/>
+          <w:szCs w:val="24"/>
+        </w:rPr>
+      </w:pPr>
+    </w:p>
+    <w:p>
+      <w:pPr>
+        <w:tabs>
+          <w:tab w:val="left" w:pos="709"/>
+          <w:tab w:val="left" w:pos="7350"/>
+        </w:tabs>
+        <w:rPr>
+          <w:b/>
+          <w:i/>
+          <w:sz w:val="24"/>
+          <w:szCs w:val="24"/>
+        </w:rPr>
+      </w:pPr>
+      <w:r>
+        <w:rPr>
+          <w:b/>
+          <w:i/>
+          <w:sz w:val="24"/>
+          <w:szCs w:val="24"/>
+        </w:rPr>
+        <w:t>II</w:t>
+      </w:r>
+      <w:r>
+        <w:rPr>
+          <w:b/>
+          <w:i/>
+          <w:sz w:val="24"/>
+          <w:szCs w:val="24"/>
+        </w:rPr>
+        <w:t>I.</w:t>
+      </w:r>
+      <w:r>
+        <w:rPr>
+          <w:b/>
+          <w:i/>
+          <w:sz w:val="24"/>
+          <w:szCs w:val="24"/>
+        </w:rPr>
+        <w:t>9</w:t>
+      </w:r>
+      <w:r>
+        <w:rPr>
+          <w:b/>
+          <w:i/>
+          <w:sz w:val="24"/>
+          <w:szCs w:val="24"/>
+        </w:rPr>
+        <w:t xml:space="preserve">. </w:t>
+      </w:r>
+      <w:r>
+        <w:rPr>
+          <w:b/>
+          <w:i/>
+          <w:sz w:val="24"/>
+          <w:szCs w:val="24"/>
+        </w:rPr>
+        <w:t xml:space="preserve">Classe </w:t>
+      </w:r>
+      <w:proofErr w:type="spellStart"/>
+      <w:r>
+        <w:rPr>
+          <w:b/>
+          <w:i/>
+          <w:sz w:val="24"/>
+          <w:szCs w:val="24"/>
+        </w:rPr>
+        <w:t>TestsGestionTrafic</w:t>
+      </w:r>
+      <w:proofErr w:type="spellEnd"/>
+    </w:p>
+    <w:p>
+      <w:pPr>
+        <w:tabs>
+          <w:tab w:val="left" w:pos="709"/>
+          <w:tab w:val="left" w:pos="7350"/>
+        </w:tabs>
+        <w:rPr>
+          <w:i/>
+          <w:sz w:val="24"/>
+          <w:szCs w:val="24"/>
+        </w:rPr>
+      </w:pPr>
+      <w:r>
+        <w:rPr>
+          <w:i/>
+          <w:sz w:val="24"/>
+          <w:szCs w:val="24"/>
+        </w:rPr>
+        <w:tab/>
+      </w:r>
+      <w:r>
+        <w:rPr>
+          <w:i/>
+          <w:sz w:val="24"/>
+          <w:szCs w:val="24"/>
+        </w:rPr>
+        <w:t>Voir documents de description</w:t>
+      </w:r>
+      <w:bookmarkStart w:id="0" w:name="_GoBack"/>
+      <w:bookmarkEnd w:id="0"/>
+      <w:r>
+        <w:rPr>
+          <w:i/>
+          <w:sz w:val="24"/>
+          <w:szCs w:val="24"/>
+        </w:rPr>
+        <w:t xml:space="preserve"> des tests fonctionnels.</w:t>
+      </w:r>
+    </w:p>
+    <w:p>
+      <w:pPr>
+        <w:tabs>
+          <w:tab w:val="left" w:pos="709"/>
+          <w:tab w:val="left" w:pos="7350"/>
+        </w:tabs>
+        <w:rPr>
+          <w:b/>
+          <w:i/>
           <w:sz w:val="24"/>
           <w:szCs w:val="24"/>
         </w:rPr>
@@ -837,7 +1854,7 @@
                 <w:bCs/>
                 <w:noProof/>
               </w:rPr>
-              <w:t>1</w:t>
+              <w:t>2</w:t>
             </w:r>
             <w:r>
               <w:rPr>
@@ -1036,6 +2053,119 @@
     </w:lvl>
   </w:abstractNum>
   <w:abstractNum w:abstractNumId="1">
+    <w:nsid w:val="10860FE5"/>
+    <w:multiLevelType w:val="hybridMultilevel"/>
+    <w:tmpl w:val="30C43654"/>
+    <w:lvl w:ilvl="0" w:tplc="DEC82296">
+      <w:start w:val="2"/>
+      <w:numFmt w:val="bullet"/>
+      <w:lvlText w:val="-"/>
+      <w:lvlJc w:val="left"/>
+      <w:pPr>
+        <w:ind w:left="720" w:hanging="360"/>
+      </w:pPr>
+      <w:rPr>
+        <w:rFonts w:ascii="Calibri" w:eastAsiaTheme="minorHAnsi" w:hAnsi="Calibri" w:cstheme="minorBidi" w:hint="default"/>
+      </w:rPr>
+    </w:lvl>
+    <w:lvl w:ilvl="1" w:tplc="040C0003" w:tentative="1">
+      <w:start w:val="1"/>
+      <w:numFmt w:val="bullet"/>
+      <w:lvlText w:val="o"/>
+      <w:lvlJc w:val="left"/>
+      <w:pPr>
+        <w:ind w:left="1440" w:hanging="360"/>
+      </w:pPr>
+      <w:rPr>
+        <w:rFonts w:ascii="Courier New" w:hAnsi="Courier New" w:cs="Courier New" w:hint="default"/>
+      </w:rPr>
+    </w:lvl>
+    <w:lvl w:ilvl="2" w:tplc="040C0005" w:tentative="1">
+      <w:start w:val="1"/>
+      <w:numFmt w:val="bullet"/>
+      <w:lvlText w:val=""/>
+      <w:lvlJc w:val="left"/>
+      <w:pPr>
+        <w:ind w:left="2160" w:hanging="360"/>
+      </w:pPr>
+      <w:rPr>
+        <w:rFonts w:ascii="Wingdings" w:hAnsi="Wingdings" w:hint="default"/>
+      </w:rPr>
+    </w:lvl>
+    <w:lvl w:ilvl="3" w:tplc="040C0001" w:tentative="1">
+      <w:start w:val="1"/>
+      <w:numFmt w:val="bullet"/>
+      <w:lvlText w:val=""/>
+      <w:lvlJc w:val="left"/>
+      <w:pPr>
+        <w:ind w:left="2880" w:hanging="360"/>
+      </w:pPr>
+      <w:rPr>
+        <w:rFonts w:ascii="Symbol" w:hAnsi="Symbol" w:hint="default"/>
+      </w:rPr>
+    </w:lvl>
+    <w:lvl w:ilvl="4" w:tplc="040C0003" w:tentative="1">
+      <w:start w:val="1"/>
+      <w:numFmt w:val="bullet"/>
+      <w:lvlText w:val="o"/>
+      <w:lvlJc w:val="left"/>
+      <w:pPr>
+        <w:ind w:left="3600" w:hanging="360"/>
+      </w:pPr>
+      <w:rPr>
+        <w:rFonts w:ascii="Courier New" w:hAnsi="Courier New" w:cs="Courier New" w:hint="default"/>
+      </w:rPr>
+    </w:lvl>
+    <w:lvl w:ilvl="5" w:tplc="040C0005" w:tentative="1">
+      <w:start w:val="1"/>
+      <w:numFmt w:val="bullet"/>
+      <w:lvlText w:val=""/>
+      <w:lvlJc w:val="left"/>
+      <w:pPr>
+        <w:ind w:left="4320" w:hanging="360"/>
+      </w:pPr>
+      <w:rPr>
+        <w:rFonts w:ascii="Wingdings" w:hAnsi="Wingdings" w:hint="default"/>
+      </w:rPr>
+    </w:lvl>
+    <w:lvl w:ilvl="6" w:tplc="040C0001" w:tentative="1">
+      <w:start w:val="1"/>
+      <w:numFmt w:val="bullet"/>
+      <w:lvlText w:val=""/>
+      <w:lvlJc w:val="left"/>
+      <w:pPr>
+        <w:ind w:left="5040" w:hanging="360"/>
+      </w:pPr>
+      <w:rPr>
+        <w:rFonts w:ascii="Symbol" w:hAnsi="Symbol" w:hint="default"/>
+      </w:rPr>
+    </w:lvl>
+    <w:lvl w:ilvl="7" w:tplc="040C0003" w:tentative="1">
+      <w:start w:val="1"/>
+      <w:numFmt w:val="bullet"/>
+      <w:lvlText w:val="o"/>
+      <w:lvlJc w:val="left"/>
+      <w:pPr>
+        <w:ind w:left="5760" w:hanging="360"/>
+      </w:pPr>
+      <w:rPr>
+        <w:rFonts w:ascii="Courier New" w:hAnsi="Courier New" w:cs="Courier New" w:hint="default"/>
+      </w:rPr>
+    </w:lvl>
+    <w:lvl w:ilvl="8" w:tplc="040C0005" w:tentative="1">
+      <w:start w:val="1"/>
+      <w:numFmt w:val="bullet"/>
+      <w:lvlText w:val=""/>
+      <w:lvlJc w:val="left"/>
+      <w:pPr>
+        <w:ind w:left="6480" w:hanging="360"/>
+      </w:pPr>
+      <w:rPr>
+        <w:rFonts w:ascii="Wingdings" w:hAnsi="Wingdings" w:hint="default"/>
+      </w:rPr>
+    </w:lvl>
+  </w:abstractNum>
+  <w:abstractNum w:abstractNumId="2">
     <w:nsid w:val="6BE62316"/>
     <w:multiLevelType w:val="hybridMultilevel"/>
     <w:tmpl w:val="9E28F108"/>
@@ -1124,7 +2254,7 @@
       </w:pPr>
     </w:lvl>
   </w:abstractNum>
-  <w:abstractNum w:abstractNumId="2">
+  <w:abstractNum w:abstractNumId="3">
     <w:nsid w:val="71D43413"/>
     <w:multiLevelType w:val="hybridMultilevel"/>
     <w:tmpl w:val="87F0A2D0"/>
@@ -1238,13 +2368,16 @@
     </w:lvl>
   </w:abstractNum>
   <w:num w:numId="1">
-    <w:abstractNumId w:val="1"/>
+    <w:abstractNumId w:val="2"/>
   </w:num>
   <w:num w:numId="2">
     <w:abstractNumId w:val="0"/>
   </w:num>
   <w:num w:numId="3">
-    <w:abstractNumId w:val="2"/>
+    <w:abstractNumId w:val="3"/>
+  </w:num>
+  <w:num w:numId="4">
+    <w:abstractNumId w:val="1"/>
   </w:num>
 </w:numbering>
 </file>
@@ -2024,7 +3157,7 @@
 </file>
 
 <file path=customXml/itemProps1.xml><?xml version="1.0" encoding="utf-8"?>
-<ds:datastoreItem xmlns:ds="http://schemas.openxmlformats.org/officeDocument/2006/customXml" ds:itemID="{B56C5A57-6FD6-4E72-8D29-B25199EF3B7D}">
+<ds:datastoreItem xmlns:ds="http://schemas.openxmlformats.org/officeDocument/2006/customXml" ds:itemID="{A1F9D116-1BF6-42E6-885E-2C23D3283952}">
   <ds:schemaRefs>
     <ds:schemaRef ds:uri="http://schemas.openxmlformats.org/officeDocument/2006/bibliography"/>
   </ds:schemaRefs>

</xml_diff>